<commit_message>
New formula found to calculate stress
</commit_message>
<xml_diff>
--- a/Lab 10/Lab 10 write-up.docx
+++ b/Lab 10/Lab 10 write-up.docx
@@ -74,6 +74,29 @@
     </w:p>
     <w:p>
       <w:pPr>
+        <w:rPr>
+          <w:rFonts w:ascii="Times New Roman" w:hAnsi="Times New Roman" w:cs="Times New Roman"/>
+          <w:b/>
+          <w:bCs/>
+          <w:sz w:val="24"/>
+          <w:szCs w:val="24"/>
+          <w:u w:val="single"/>
+        </w:rPr>
+      </w:pPr>
+      <w:r>
+        <w:rPr>
+          <w:rFonts w:ascii="Times New Roman" w:hAnsi="Times New Roman" w:cs="Times New Roman"/>
+          <w:b/>
+          <w:bCs/>
+          <w:sz w:val="24"/>
+          <w:szCs w:val="24"/>
+          <w:u w:val="single"/>
+        </w:rPr>
+        <w:t>Part 1</w:t>
+      </w:r>
+    </w:p>
+    <w:p>
+      <w:pPr>
         <w:pStyle w:val="ListParagraph"/>
         <w:numPr>
           <w:ilvl w:val="0"/>
@@ -83,35 +106,98 @@
           <w:rFonts w:ascii="Times New Roman" w:hAnsi="Times New Roman" w:cs="Times New Roman"/>
           <w:sz w:val="24"/>
           <w:szCs w:val="24"/>
+        </w:rPr>
+      </w:pPr>
+      <w:r>
+        <w:rPr>
+          <w:rFonts w:ascii="Times New Roman" w:hAnsi="Times New Roman" w:cs="Times New Roman"/>
+          <w:sz w:val="24"/>
+          <w:szCs w:val="24"/>
+        </w:rPr>
+        <w:t>Timeseries of the</w:t>
+      </w:r>
+      <w:r>
+        <w:rPr>
+          <w:rFonts w:ascii="Times New Roman" w:hAnsi="Times New Roman" w:cs="Times New Roman"/>
+          <w:sz w:val="24"/>
+          <w:szCs w:val="24"/>
+        </w:rPr>
+        <w:t xml:space="preserve"> raw</w:t>
+      </w:r>
+      <w:r>
+        <w:rPr>
+          <w:rFonts w:ascii="Times New Roman" w:hAnsi="Times New Roman" w:cs="Times New Roman"/>
+          <w:sz w:val="24"/>
+          <w:szCs w:val="24"/>
+        </w:rPr>
+        <w:t xml:space="preserve"> data</w:t>
+      </w:r>
+    </w:p>
+    <w:p>
+      <w:pPr>
+        <w:pStyle w:val="ListParagraph"/>
+        <w:rPr>
+          <w:rFonts w:ascii="Times New Roman" w:hAnsi="Times New Roman" w:cs="Times New Roman"/>
+          <w:sz w:val="24"/>
+          <w:szCs w:val="24"/>
           <w:highlight w:val="yellow"/>
         </w:rPr>
       </w:pPr>
       <w:r>
         <w:rPr>
           <w:rFonts w:ascii="Times New Roman" w:hAnsi="Times New Roman" w:cs="Times New Roman"/>
-          <w:sz w:val="24"/>
-          <w:szCs w:val="24"/>
-          <w:highlight w:val="yellow"/>
-        </w:rPr>
-        <w:t>Timeseries of the</w:t>
-      </w:r>
-      <w:r>
-        <w:rPr>
-          <w:rFonts w:ascii="Times New Roman" w:hAnsi="Times New Roman" w:cs="Times New Roman"/>
-          <w:sz w:val="24"/>
-          <w:szCs w:val="24"/>
-          <w:highlight w:val="yellow"/>
-        </w:rPr>
-        <w:t xml:space="preserve"> raw</w:t>
-      </w:r>
-      <w:r>
-        <w:rPr>
-          <w:rFonts w:ascii="Times New Roman" w:hAnsi="Times New Roman" w:cs="Times New Roman"/>
-          <w:sz w:val="24"/>
-          <w:szCs w:val="24"/>
-          <w:highlight w:val="yellow"/>
-        </w:rPr>
-        <w:t xml:space="preserve"> data</w:t>
+          <w:noProof/>
+          <w:sz w:val="24"/>
+          <w:szCs w:val="24"/>
+        </w:rPr>
+        <w:drawing>
+          <wp:inline distT="0" distB="0" distL="0" distR="0" wp14:anchorId="6F78C720" wp14:editId="439383C9">
+            <wp:extent cx="5489444" cy="6131052"/>
+            <wp:effectExtent l="0" t="0" r="0" b="3175"/>
+            <wp:docPr id="1" name="Picture 1"/>
+            <wp:cNvGraphicFramePr>
+              <a:graphicFrameLocks xmlns:a="http://schemas.openxmlformats.org/drawingml/2006/main" noChangeAspect="1"/>
+            </wp:cNvGraphicFramePr>
+            <a:graphic xmlns:a="http://schemas.openxmlformats.org/drawingml/2006/main">
+              <a:graphicData uri="http://schemas.openxmlformats.org/drawingml/2006/picture">
+                <pic:pic xmlns:pic="http://schemas.openxmlformats.org/drawingml/2006/picture">
+                  <pic:nvPicPr>
+                    <pic:cNvPr id="0" name="Picture 1"/>
+                    <pic:cNvPicPr>
+                      <a:picLocks noChangeAspect="1" noChangeArrowheads="1"/>
+                    </pic:cNvPicPr>
+                  </pic:nvPicPr>
+                  <pic:blipFill>
+                    <a:blip r:embed="rId6">
+                      <a:extLst>
+                        <a:ext uri="{28A0092B-C50C-407E-A947-70E740481C1C}">
+                          <a14:useLocalDpi xmlns:a14="http://schemas.microsoft.com/office/drawing/2010/main" val="0"/>
+                        </a:ext>
+                      </a:extLst>
+                    </a:blip>
+                    <a:srcRect/>
+                    <a:stretch>
+                      <a:fillRect/>
+                    </a:stretch>
+                  </pic:blipFill>
+                  <pic:spPr bwMode="auto">
+                    <a:xfrm>
+                      <a:off x="0" y="0"/>
+                      <a:ext cx="5490218" cy="6131916"/>
+                    </a:xfrm>
+                    <a:prstGeom prst="rect">
+                      <a:avLst/>
+                    </a:prstGeom>
+                    <a:noFill/>
+                    <a:ln>
+                      <a:noFill/>
+                    </a:ln>
+                  </pic:spPr>
+                </pic:pic>
+              </a:graphicData>
+            </a:graphic>
+          </wp:inline>
+        </w:drawing>
       </w:r>
     </w:p>
     <w:p>
@@ -151,6 +237,7 @@
           <w:sz w:val="24"/>
           <w:szCs w:val="24"/>
         </w:rPr>
+        <w:lastRenderedPageBreak/>
         <w:t>Average U i</w:t>
       </w:r>
       <w:r>
@@ -177,6 +264,31 @@
         </w:rPr>
         <w:t>9</w:t>
       </w:r>
+      <w:r>
+        <w:rPr>
+          <w:rFonts w:ascii="Times New Roman" w:hAnsi="Times New Roman" w:cs="Times New Roman"/>
+          <w:sz w:val="24"/>
+          <w:szCs w:val="24"/>
+        </w:rPr>
+        <w:t xml:space="preserve"> </w:t>
+      </w:r>
+      <w:r>
+        <w:rPr>
+          <w:rFonts w:ascii="Times New Roman" w:hAnsi="Times New Roman" w:cs="Times New Roman"/>
+          <w:sz w:val="24"/>
+          <w:szCs w:val="24"/>
+        </w:rPr>
+        <w:t>ms</w:t>
+      </w:r>
+      <w:r>
+        <w:rPr>
+          <w:rFonts w:ascii="Times New Roman" w:hAnsi="Times New Roman" w:cs="Times New Roman"/>
+          <w:sz w:val="24"/>
+          <w:szCs w:val="24"/>
+          <w:vertAlign w:val="superscript"/>
+        </w:rPr>
+        <w:t>-1</w:t>
+      </w:r>
     </w:p>
     <w:p>
       <w:pPr>
@@ -203,6 +315,31 @@
         </w:rPr>
         <w:t>8</w:t>
       </w:r>
+      <w:r>
+        <w:rPr>
+          <w:rFonts w:ascii="Times New Roman" w:hAnsi="Times New Roman" w:cs="Times New Roman"/>
+          <w:sz w:val="24"/>
+          <w:szCs w:val="24"/>
+        </w:rPr>
+        <w:t xml:space="preserve"> </w:t>
+      </w:r>
+      <w:r>
+        <w:rPr>
+          <w:rFonts w:ascii="Times New Roman" w:hAnsi="Times New Roman" w:cs="Times New Roman"/>
+          <w:sz w:val="24"/>
+          <w:szCs w:val="24"/>
+        </w:rPr>
+        <w:t>ms</w:t>
+      </w:r>
+      <w:r>
+        <w:rPr>
+          <w:rFonts w:ascii="Times New Roman" w:hAnsi="Times New Roman" w:cs="Times New Roman"/>
+          <w:sz w:val="24"/>
+          <w:szCs w:val="24"/>
+          <w:vertAlign w:val="superscript"/>
+        </w:rPr>
+        <w:t>-1</w:t>
+      </w:r>
     </w:p>
     <w:p>
       <w:pPr>
@@ -221,6 +358,31 @@
         </w:rPr>
         <w:t>Average W is -0.0967</w:t>
       </w:r>
+      <w:r>
+        <w:rPr>
+          <w:rFonts w:ascii="Times New Roman" w:hAnsi="Times New Roman" w:cs="Times New Roman"/>
+          <w:sz w:val="24"/>
+          <w:szCs w:val="24"/>
+        </w:rPr>
+        <w:t xml:space="preserve"> </w:t>
+      </w:r>
+      <w:r>
+        <w:rPr>
+          <w:rFonts w:ascii="Times New Roman" w:hAnsi="Times New Roman" w:cs="Times New Roman"/>
+          <w:sz w:val="24"/>
+          <w:szCs w:val="24"/>
+        </w:rPr>
+        <w:t>ms</w:t>
+      </w:r>
+      <w:r>
+        <w:rPr>
+          <w:rFonts w:ascii="Times New Roman" w:hAnsi="Times New Roman" w:cs="Times New Roman"/>
+          <w:sz w:val="24"/>
+          <w:szCs w:val="24"/>
+          <w:vertAlign w:val="superscript"/>
+        </w:rPr>
+        <w:t>-1</w:t>
+      </w:r>
     </w:p>
     <w:p>
       <w:pPr>
@@ -246,6 +408,14 @@
           <w:szCs w:val="24"/>
         </w:rPr>
         <w:t>is 28.4918</w:t>
+      </w:r>
+      <w:r>
+        <w:rPr>
+          <w:rFonts w:ascii="Times New Roman" w:hAnsi="Times New Roman" w:cs="Times New Roman"/>
+          <w:sz w:val="24"/>
+          <w:szCs w:val="24"/>
+        </w:rPr>
+        <w:t xml:space="preserve"> ℃</w:t>
       </w:r>
     </w:p>
     <w:p>
@@ -259,17 +429,80 @@
           <w:rFonts w:ascii="Times New Roman" w:hAnsi="Times New Roman" w:cs="Times New Roman"/>
           <w:sz w:val="24"/>
           <w:szCs w:val="24"/>
-          <w:highlight w:val="yellow"/>
-        </w:rPr>
-      </w:pPr>
-      <w:r>
-        <w:rPr>
-          <w:rFonts w:ascii="Times New Roman" w:hAnsi="Times New Roman" w:cs="Times New Roman"/>
-          <w:sz w:val="24"/>
-          <w:szCs w:val="24"/>
-          <w:highlight w:val="yellow"/>
+        </w:rPr>
+      </w:pPr>
+      <w:r>
+        <w:rPr>
+          <w:rFonts w:ascii="Times New Roman" w:hAnsi="Times New Roman" w:cs="Times New Roman"/>
+          <w:sz w:val="24"/>
+          <w:szCs w:val="24"/>
         </w:rPr>
         <w:t>Perturbation timeseries</w:t>
+      </w:r>
+    </w:p>
+    <w:p>
+      <w:pPr>
+        <w:rPr>
+          <w:rFonts w:ascii="Times New Roman" w:hAnsi="Times New Roman" w:cs="Times New Roman"/>
+          <w:sz w:val="24"/>
+          <w:szCs w:val="24"/>
+        </w:rPr>
+      </w:pPr>
+      <w:r>
+        <w:rPr>
+          <w:rFonts w:ascii="Times New Roman" w:hAnsi="Times New Roman" w:cs="Times New Roman"/>
+          <w:noProof/>
+          <w:sz w:val="24"/>
+          <w:szCs w:val="24"/>
+        </w:rPr>
+        <w:drawing>
+          <wp:inline distT="0" distB="0" distL="0" distR="0" wp14:anchorId="35F8BD52" wp14:editId="386DB926">
+            <wp:extent cx="5943600" cy="6638290"/>
+            <wp:effectExtent l="0" t="0" r="0" b="0"/>
+            <wp:docPr id="2" name="Picture 2"/>
+            <wp:cNvGraphicFramePr>
+              <a:graphicFrameLocks xmlns:a="http://schemas.openxmlformats.org/drawingml/2006/main" noChangeAspect="1"/>
+            </wp:cNvGraphicFramePr>
+            <a:graphic xmlns:a="http://schemas.openxmlformats.org/drawingml/2006/main">
+              <a:graphicData uri="http://schemas.openxmlformats.org/drawingml/2006/picture">
+                <pic:pic xmlns:pic="http://schemas.openxmlformats.org/drawingml/2006/picture">
+                  <pic:nvPicPr>
+                    <pic:cNvPr id="0" name="Picture 2"/>
+                    <pic:cNvPicPr>
+                      <a:picLocks noChangeAspect="1" noChangeArrowheads="1"/>
+                    </pic:cNvPicPr>
+                  </pic:nvPicPr>
+                  <pic:blipFill>
+                    <a:blip r:embed="rId7">
+                      <a:extLst>
+                        <a:ext uri="{28A0092B-C50C-407E-A947-70E740481C1C}">
+                          <a14:useLocalDpi xmlns:a14="http://schemas.microsoft.com/office/drawing/2010/main" val="0"/>
+                        </a:ext>
+                      </a:extLst>
+                    </a:blip>
+                    <a:srcRect/>
+                    <a:stretch>
+                      <a:fillRect/>
+                    </a:stretch>
+                  </pic:blipFill>
+                  <pic:spPr bwMode="auto">
+                    <a:xfrm>
+                      <a:off x="0" y="0"/>
+                      <a:ext cx="5943600" cy="6638290"/>
+                    </a:xfrm>
+                    <a:prstGeom prst="rect">
+                      <a:avLst/>
+                    </a:prstGeom>
+                    <a:noFill/>
+                    <a:ln>
+                      <a:noFill/>
+                    </a:ln>
+                  </pic:spPr>
+                </pic:pic>
+              </a:graphicData>
+            </a:graphic>
+          </wp:inline>
+        </w:drawing>
       </w:r>
     </w:p>
     <w:p>
@@ -319,22 +552,48 @@
         </w:rPr>
         <w:t>9</w:t>
       </w:r>
-    </w:p>
-    <w:p>
-      <w:pPr>
-        <w:pStyle w:val="ListParagraph"/>
-        <w:rPr>
-          <w:rFonts w:ascii="Times New Roman" w:hAnsi="Times New Roman" w:cs="Times New Roman"/>
-          <w:sz w:val="24"/>
-          <w:szCs w:val="24"/>
-        </w:rPr>
-      </w:pPr>
-      <w:r>
-        <w:rPr>
-          <w:rFonts w:ascii="Times New Roman" w:hAnsi="Times New Roman" w:cs="Times New Roman"/>
-          <w:sz w:val="24"/>
-          <w:szCs w:val="24"/>
-        </w:rPr>
+      <w:r>
+        <w:rPr>
+          <w:rFonts w:ascii="Times New Roman" w:hAnsi="Times New Roman" w:cs="Times New Roman"/>
+          <w:sz w:val="24"/>
+          <w:szCs w:val="24"/>
+        </w:rPr>
+        <w:t xml:space="preserve"> ms</w:t>
+      </w:r>
+      <w:r>
+        <w:rPr>
+          <w:rFonts w:ascii="Times New Roman" w:hAnsi="Times New Roman" w:cs="Times New Roman"/>
+          <w:sz w:val="24"/>
+          <w:szCs w:val="24"/>
+          <w:vertAlign w:val="superscript"/>
+        </w:rPr>
+        <w:t>-1</w:t>
+      </w:r>
+      <w:r>
+        <w:rPr>
+          <w:rFonts w:ascii="Times New Roman" w:hAnsi="Times New Roman" w:cs="Times New Roman"/>
+          <w:sz w:val="24"/>
+          <w:szCs w:val="24"/>
+        </w:rPr>
+        <w:t>.</w:t>
+      </w:r>
+    </w:p>
+    <w:p>
+      <w:pPr>
+        <w:pStyle w:val="ListParagraph"/>
+        <w:rPr>
+          <w:rFonts w:ascii="Times New Roman" w:hAnsi="Times New Roman" w:cs="Times New Roman"/>
+          <w:sz w:val="24"/>
+          <w:szCs w:val="24"/>
+        </w:rPr>
+      </w:pPr>
+      <w:r>
+        <w:rPr>
+          <w:rFonts w:ascii="Times New Roman" w:hAnsi="Times New Roman" w:cs="Times New Roman"/>
+          <w:sz w:val="24"/>
+          <w:szCs w:val="24"/>
+        </w:rPr>
+        <w:lastRenderedPageBreak/>
         <w:t>Average V' is -1.251</w:t>
       </w:r>
       <w:r>
@@ -345,6 +604,31 @@
         </w:rPr>
         <w:t>8</w:t>
       </w:r>
+      <w:r>
+        <w:rPr>
+          <w:rFonts w:ascii="Times New Roman" w:hAnsi="Times New Roman" w:cs="Times New Roman"/>
+          <w:sz w:val="24"/>
+          <w:szCs w:val="24"/>
+        </w:rPr>
+        <w:t xml:space="preserve"> </w:t>
+      </w:r>
+      <w:r>
+        <w:rPr>
+          <w:rFonts w:ascii="Times New Roman" w:hAnsi="Times New Roman" w:cs="Times New Roman"/>
+          <w:sz w:val="24"/>
+          <w:szCs w:val="24"/>
+        </w:rPr>
+        <w:t>ms</w:t>
+      </w:r>
+      <w:r>
+        <w:rPr>
+          <w:rFonts w:ascii="Times New Roman" w:hAnsi="Times New Roman" w:cs="Times New Roman"/>
+          <w:sz w:val="24"/>
+          <w:szCs w:val="24"/>
+          <w:vertAlign w:val="superscript"/>
+        </w:rPr>
+        <w:t>-1</w:t>
+      </w:r>
     </w:p>
     <w:p>
       <w:pPr>
@@ -363,6 +647,31 @@
         </w:rPr>
         <w:t>Average W' is -0.0967</w:t>
       </w:r>
+      <w:r>
+        <w:rPr>
+          <w:rFonts w:ascii="Times New Roman" w:hAnsi="Times New Roman" w:cs="Times New Roman"/>
+          <w:sz w:val="24"/>
+          <w:szCs w:val="24"/>
+        </w:rPr>
+        <w:t xml:space="preserve"> </w:t>
+      </w:r>
+      <w:r>
+        <w:rPr>
+          <w:rFonts w:ascii="Times New Roman" w:hAnsi="Times New Roman" w:cs="Times New Roman"/>
+          <w:sz w:val="24"/>
+          <w:szCs w:val="24"/>
+        </w:rPr>
+        <w:t>ms</w:t>
+      </w:r>
+      <w:r>
+        <w:rPr>
+          <w:rFonts w:ascii="Times New Roman" w:hAnsi="Times New Roman" w:cs="Times New Roman"/>
+          <w:sz w:val="24"/>
+          <w:szCs w:val="24"/>
+          <w:vertAlign w:val="superscript"/>
+        </w:rPr>
+        <w:t>-1</w:t>
+      </w:r>
     </w:p>
     <w:p>
       <w:pPr>
@@ -389,29 +698,47 @@
         </w:rPr>
         <w:t>8</w:t>
       </w:r>
-    </w:p>
-    <w:p>
-      <w:pPr>
-        <w:pStyle w:val="ListParagraph"/>
-        <w:rPr>
-          <w:rFonts w:ascii="Times New Roman" w:hAnsi="Times New Roman" w:cs="Times New Roman"/>
-          <w:sz w:val="24"/>
-          <w:szCs w:val="24"/>
-        </w:rPr>
-      </w:pPr>
-    </w:p>
-    <w:p>
-      <w:pPr>
-        <w:pStyle w:val="ListParagraph"/>
-        <w:rPr>
-          <w:color w:val="FF0000"/>
-        </w:rPr>
-      </w:pPr>
-      <w:r>
-        <w:rPr>
-          <w:color w:val="FF0000"/>
-        </w:rPr>
-        <w:t>e, and discuss their meanings.</w:t>
+      <w:r>
+        <w:rPr>
+          <w:rFonts w:ascii="Times New Roman" w:hAnsi="Times New Roman" w:cs="Times New Roman"/>
+          <w:sz w:val="24"/>
+          <w:szCs w:val="24"/>
+        </w:rPr>
+        <w:t>℃</w:t>
+      </w:r>
+    </w:p>
+    <w:p>
+      <w:pPr>
+        <w:pStyle w:val="ListParagraph"/>
+        <w:rPr>
+          <w:rFonts w:ascii="Times New Roman" w:hAnsi="Times New Roman" w:cs="Times New Roman"/>
+          <w:sz w:val="24"/>
+          <w:szCs w:val="24"/>
+        </w:rPr>
+      </w:pPr>
+      <w:r>
+        <w:rPr>
+          <w:rFonts w:ascii="Times New Roman" w:hAnsi="Times New Roman" w:cs="Times New Roman"/>
+          <w:sz w:val="24"/>
+          <w:szCs w:val="24"/>
+        </w:rPr>
+        <w:t>These are the mean deviations</w:t>
+      </w:r>
+      <w:r>
+        <w:rPr>
+          <w:rFonts w:ascii="Times New Roman" w:hAnsi="Times New Roman" w:cs="Times New Roman"/>
+          <w:sz w:val="24"/>
+          <w:szCs w:val="24"/>
+        </w:rPr>
+        <w:t xml:space="preserve"> (mean turbulence/eddies)</w:t>
+      </w:r>
+      <w:r>
+        <w:rPr>
+          <w:rFonts w:ascii="Times New Roman" w:hAnsi="Times New Roman" w:cs="Times New Roman"/>
+          <w:sz w:val="24"/>
+          <w:szCs w:val="24"/>
+        </w:rPr>
+        <w:t xml:space="preserve"> in each direction</w:t>
       </w:r>
     </w:p>
     <w:p>
@@ -446,6 +773,48 @@
         </w:rPr>
         <w:t>Variance of U is 1.8589</w:t>
       </w:r>
+      <w:r>
+        <w:rPr>
+          <w:rFonts w:ascii="Times New Roman" w:hAnsi="Times New Roman" w:cs="Times New Roman"/>
+          <w:sz w:val="24"/>
+          <w:szCs w:val="24"/>
+        </w:rPr>
+        <w:t xml:space="preserve"> </w:t>
+      </w:r>
+      <w:r>
+        <w:rPr>
+          <w:rFonts w:ascii="Times New Roman" w:hAnsi="Times New Roman" w:cs="Times New Roman"/>
+          <w:sz w:val="24"/>
+          <w:szCs w:val="24"/>
+        </w:rPr>
+        <w:t>m</w:t>
+      </w:r>
+      <w:r>
+        <w:rPr>
+          <w:rFonts w:ascii="Times New Roman" w:hAnsi="Times New Roman" w:cs="Times New Roman"/>
+          <w:sz w:val="24"/>
+          <w:szCs w:val="24"/>
+          <w:vertAlign w:val="superscript"/>
+        </w:rPr>
+        <w:t>2</w:t>
+      </w:r>
+      <w:r>
+        <w:rPr>
+          <w:rFonts w:ascii="Times New Roman" w:hAnsi="Times New Roman" w:cs="Times New Roman"/>
+          <w:sz w:val="24"/>
+          <w:szCs w:val="24"/>
+        </w:rPr>
+        <w:t xml:space="preserve"> s</w:t>
+      </w:r>
+      <w:r>
+        <w:rPr>
+          <w:rFonts w:ascii="Times New Roman" w:hAnsi="Times New Roman" w:cs="Times New Roman"/>
+          <w:sz w:val="24"/>
+          <w:szCs w:val="24"/>
+          <w:vertAlign w:val="superscript"/>
+        </w:rPr>
+        <w:t>-2</w:t>
+      </w:r>
     </w:p>
     <w:p>
       <w:pPr>
@@ -464,6 +833,48 @@
         </w:rPr>
         <w:t>Variance of V is 1.7282</w:t>
       </w:r>
+      <w:r>
+        <w:rPr>
+          <w:rFonts w:ascii="Times New Roman" w:hAnsi="Times New Roman" w:cs="Times New Roman"/>
+          <w:sz w:val="24"/>
+          <w:szCs w:val="24"/>
+        </w:rPr>
+        <w:t xml:space="preserve"> </w:t>
+      </w:r>
+      <w:r>
+        <w:rPr>
+          <w:rFonts w:ascii="Times New Roman" w:hAnsi="Times New Roman" w:cs="Times New Roman"/>
+          <w:sz w:val="24"/>
+          <w:szCs w:val="24"/>
+        </w:rPr>
+        <w:t>m</w:t>
+      </w:r>
+      <w:r>
+        <w:rPr>
+          <w:rFonts w:ascii="Times New Roman" w:hAnsi="Times New Roman" w:cs="Times New Roman"/>
+          <w:sz w:val="24"/>
+          <w:szCs w:val="24"/>
+          <w:vertAlign w:val="superscript"/>
+        </w:rPr>
+        <w:t>2</w:t>
+      </w:r>
+      <w:r>
+        <w:rPr>
+          <w:rFonts w:ascii="Times New Roman" w:hAnsi="Times New Roman" w:cs="Times New Roman"/>
+          <w:sz w:val="24"/>
+          <w:szCs w:val="24"/>
+        </w:rPr>
+        <w:t xml:space="preserve"> s</w:t>
+      </w:r>
+      <w:r>
+        <w:rPr>
+          <w:rFonts w:ascii="Times New Roman" w:hAnsi="Times New Roman" w:cs="Times New Roman"/>
+          <w:sz w:val="24"/>
+          <w:szCs w:val="24"/>
+          <w:vertAlign w:val="superscript"/>
+        </w:rPr>
+        <w:t>-2</w:t>
+      </w:r>
     </w:p>
     <w:p>
       <w:pPr>
@@ -482,6 +893,48 @@
         </w:rPr>
         <w:t>Variance of W is 0.4779</w:t>
       </w:r>
+      <w:r>
+        <w:rPr>
+          <w:rFonts w:ascii="Times New Roman" w:hAnsi="Times New Roman" w:cs="Times New Roman"/>
+          <w:sz w:val="24"/>
+          <w:szCs w:val="24"/>
+        </w:rPr>
+        <w:t xml:space="preserve"> </w:t>
+      </w:r>
+      <w:r>
+        <w:rPr>
+          <w:rFonts w:ascii="Times New Roman" w:hAnsi="Times New Roman" w:cs="Times New Roman"/>
+          <w:sz w:val="24"/>
+          <w:szCs w:val="24"/>
+        </w:rPr>
+        <w:t>m</w:t>
+      </w:r>
+      <w:r>
+        <w:rPr>
+          <w:rFonts w:ascii="Times New Roman" w:hAnsi="Times New Roman" w:cs="Times New Roman"/>
+          <w:sz w:val="24"/>
+          <w:szCs w:val="24"/>
+          <w:vertAlign w:val="superscript"/>
+        </w:rPr>
+        <w:t>2</w:t>
+      </w:r>
+      <w:r>
+        <w:rPr>
+          <w:rFonts w:ascii="Times New Roman" w:hAnsi="Times New Roman" w:cs="Times New Roman"/>
+          <w:sz w:val="24"/>
+          <w:szCs w:val="24"/>
+        </w:rPr>
+        <w:t xml:space="preserve"> s</w:t>
+      </w:r>
+      <w:r>
+        <w:rPr>
+          <w:rFonts w:ascii="Times New Roman" w:hAnsi="Times New Roman" w:cs="Times New Roman"/>
+          <w:sz w:val="24"/>
+          <w:szCs w:val="24"/>
+          <w:vertAlign w:val="superscript"/>
+        </w:rPr>
+        <w:t>-2</w:t>
+      </w:r>
     </w:p>
     <w:p>
       <w:pPr>
@@ -500,30 +953,193 @@
         </w:rPr>
         <w:t>Variance of T is 0.7337</w:t>
       </w:r>
-    </w:p>
-    <w:p>
-      <w:pPr>
-        <w:pStyle w:val="ListParagraph"/>
-        <w:rPr>
-          <w:rFonts w:ascii="Times New Roman" w:hAnsi="Times New Roman" w:cs="Times New Roman"/>
-          <w:sz w:val="24"/>
-          <w:szCs w:val="24"/>
-        </w:rPr>
-      </w:pPr>
-    </w:p>
-    <w:p>
-      <w:pPr>
-        <w:pStyle w:val="ListParagraph"/>
-        <w:rPr>
-          <w:color w:val="FF0000"/>
-        </w:rPr>
-      </w:pPr>
-      <w:r>
-        <w:rPr>
-          <w:color w:val="FF0000"/>
-        </w:rPr>
-        <w:t>discuss if the turbulence is isotropic or not</w:t>
-      </w:r>
+      <w:r>
+        <w:rPr>
+          <w:rFonts w:ascii="Times New Roman" w:hAnsi="Times New Roman" w:cs="Times New Roman"/>
+          <w:sz w:val="24"/>
+          <w:szCs w:val="24"/>
+        </w:rPr>
+        <w:t>℃</w:t>
+      </w:r>
+      <w:r>
+        <w:rPr>
+          <w:rFonts w:ascii="Times New Roman" w:hAnsi="Times New Roman" w:cs="Times New Roman"/>
+          <w:sz w:val="24"/>
+          <w:szCs w:val="24"/>
+          <w:vertAlign w:val="superscript"/>
+        </w:rPr>
+        <w:t>2</w:t>
+      </w:r>
+    </w:p>
+    <w:p>
+      <w:pPr>
+        <w:pStyle w:val="ListParagraph"/>
+        <w:rPr>
+          <w:rFonts w:ascii="Times New Roman" w:hAnsi="Times New Roman" w:cs="Times New Roman"/>
+          <w:sz w:val="24"/>
+          <w:szCs w:val="24"/>
+        </w:rPr>
+      </w:pPr>
+      <w:r>
+        <w:rPr>
+          <w:rFonts w:ascii="Times New Roman" w:hAnsi="Times New Roman" w:cs="Times New Roman"/>
+          <w:sz w:val="24"/>
+          <w:szCs w:val="24"/>
+        </w:rPr>
+        <w:t xml:space="preserve">The turbulence is not isotropic since </w:t>
+      </w:r>
+      <m:oMath>
+        <m:sSubSup>
+          <m:sSubSupPr>
+            <m:ctrlPr>
+              <w:rPr>
+                <w:rFonts w:ascii="Cambria Math" w:hAnsi="Cambria Math" w:cs="Times New Roman"/>
+                <w:i/>
+                <w:sz w:val="24"/>
+                <w:szCs w:val="24"/>
+              </w:rPr>
+            </m:ctrlPr>
+          </m:sSubSupPr>
+          <m:e>
+            <m:r>
+              <w:rPr>
+                <w:rFonts w:ascii="Cambria Math" w:hAnsi="Cambria Math" w:cs="Times New Roman"/>
+                <w:sz w:val="24"/>
+                <w:szCs w:val="24"/>
+              </w:rPr>
+              <m:t>σ</m:t>
+            </m:r>
+          </m:e>
+          <m:sub>
+            <m:r>
+              <w:rPr>
+                <w:rFonts w:ascii="Cambria Math" w:hAnsi="Cambria Math" w:cs="Times New Roman"/>
+                <w:sz w:val="24"/>
+                <w:szCs w:val="24"/>
+              </w:rPr>
+              <m:t>u</m:t>
+            </m:r>
+          </m:sub>
+          <m:sup>
+            <m:r>
+              <w:rPr>
+                <w:rFonts w:ascii="Cambria Math" w:hAnsi="Cambria Math" w:cs="Times New Roman"/>
+                <w:sz w:val="24"/>
+                <w:szCs w:val="24"/>
+              </w:rPr>
+              <m:t>2</m:t>
+            </m:r>
+          </m:sup>
+        </m:sSubSup>
+        <m:r>
+          <w:rPr>
+            <w:rFonts w:ascii="Cambria Math" w:hAnsi="Cambria Math" w:cs="Times New Roman"/>
+            <w:sz w:val="24"/>
+            <w:szCs w:val="24"/>
+          </w:rPr>
+          <m:t xml:space="preserve"> ≠ </m:t>
+        </m:r>
+        <m:sSubSup>
+          <m:sSubSupPr>
+            <m:ctrlPr>
+              <w:rPr>
+                <w:rFonts w:ascii="Cambria Math" w:hAnsi="Cambria Math" w:cs="Times New Roman"/>
+                <w:i/>
+                <w:sz w:val="24"/>
+                <w:szCs w:val="24"/>
+              </w:rPr>
+            </m:ctrlPr>
+          </m:sSubSupPr>
+          <m:e>
+            <m:r>
+              <w:rPr>
+                <w:rFonts w:ascii="Cambria Math" w:hAnsi="Cambria Math" w:cs="Times New Roman"/>
+                <w:sz w:val="24"/>
+                <w:szCs w:val="24"/>
+              </w:rPr>
+              <m:t>σ</m:t>
+            </m:r>
+          </m:e>
+          <m:sub>
+            <m:r>
+              <w:rPr>
+                <w:rFonts w:ascii="Cambria Math" w:hAnsi="Cambria Math" w:cs="Times New Roman"/>
+                <w:sz w:val="24"/>
+                <w:szCs w:val="24"/>
+              </w:rPr>
+              <m:t>v</m:t>
+            </m:r>
+          </m:sub>
+          <m:sup>
+            <m:r>
+              <w:rPr>
+                <w:rFonts w:ascii="Cambria Math" w:hAnsi="Cambria Math" w:cs="Times New Roman"/>
+                <w:sz w:val="24"/>
+                <w:szCs w:val="24"/>
+              </w:rPr>
+              <m:t>2</m:t>
+            </m:r>
+          </m:sup>
+        </m:sSubSup>
+        <m:r>
+          <w:rPr>
+            <w:rFonts w:ascii="Cambria Math" w:hAnsi="Cambria Math" w:cs="Times New Roman"/>
+            <w:sz w:val="24"/>
+            <w:szCs w:val="24"/>
+          </w:rPr>
+          <m:t xml:space="preserve"> ≠ </m:t>
+        </m:r>
+        <m:sSubSup>
+          <m:sSubSupPr>
+            <m:ctrlPr>
+              <w:rPr>
+                <w:rFonts w:ascii="Cambria Math" w:hAnsi="Cambria Math" w:cs="Times New Roman"/>
+                <w:i/>
+                <w:sz w:val="24"/>
+                <w:szCs w:val="24"/>
+              </w:rPr>
+            </m:ctrlPr>
+          </m:sSubSupPr>
+          <m:e>
+            <m:r>
+              <w:rPr>
+                <w:rFonts w:ascii="Cambria Math" w:hAnsi="Cambria Math" w:cs="Times New Roman"/>
+                <w:sz w:val="24"/>
+                <w:szCs w:val="24"/>
+              </w:rPr>
+              <m:t>σ</m:t>
+            </m:r>
+          </m:e>
+          <m:sub>
+            <m:r>
+              <w:rPr>
+                <w:rFonts w:ascii="Cambria Math" w:hAnsi="Cambria Math" w:cs="Times New Roman"/>
+                <w:sz w:val="24"/>
+                <w:szCs w:val="24"/>
+              </w:rPr>
+              <m:t>w</m:t>
+            </m:r>
+          </m:sub>
+          <m:sup>
+            <m:r>
+              <w:rPr>
+                <w:rFonts w:ascii="Cambria Math" w:hAnsi="Cambria Math" w:cs="Times New Roman"/>
+                <w:sz w:val="24"/>
+                <w:szCs w:val="24"/>
+              </w:rPr>
+              <m:t>2</m:t>
+            </m:r>
+          </m:sup>
+        </m:sSubSup>
+        <m:r>
+          <w:rPr>
+            <w:rFonts w:ascii="Cambria Math" w:hAnsi="Cambria Math" w:cs="Times New Roman"/>
+            <w:sz w:val="24"/>
+            <w:szCs w:val="24"/>
+          </w:rPr>
+          <m:t xml:space="preserve"> </m:t>
+        </m:r>
+      </m:oMath>
     </w:p>
     <w:p>
       <w:pPr>
@@ -773,6 +1389,65 @@
         </w:rPr>
         <w:t>TKE is 2.0325</w:t>
       </w:r>
+      <w:r>
+        <w:rPr>
+          <w:rFonts w:ascii="Times New Roman" w:hAnsi="Times New Roman" w:cs="Times New Roman"/>
+          <w:sz w:val="24"/>
+          <w:szCs w:val="24"/>
+        </w:rPr>
+        <w:t xml:space="preserve"> </w:t>
+      </w:r>
+      <w:r>
+        <w:rPr>
+          <w:rFonts w:ascii="Times New Roman" w:hAnsi="Times New Roman" w:cs="Times New Roman"/>
+          <w:sz w:val="24"/>
+          <w:szCs w:val="24"/>
+        </w:rPr>
+        <w:t>m</w:t>
+      </w:r>
+      <w:r>
+        <w:rPr>
+          <w:rFonts w:ascii="Times New Roman" w:hAnsi="Times New Roman" w:cs="Times New Roman"/>
+          <w:sz w:val="24"/>
+          <w:szCs w:val="24"/>
+          <w:vertAlign w:val="superscript"/>
+        </w:rPr>
+        <w:t>2</w:t>
+      </w:r>
+      <w:r>
+        <w:rPr>
+          <w:rFonts w:ascii="Times New Roman" w:hAnsi="Times New Roman" w:cs="Times New Roman"/>
+          <w:sz w:val="24"/>
+          <w:szCs w:val="24"/>
+        </w:rPr>
+        <w:t xml:space="preserve"> </w:t>
+      </w:r>
+      <w:r>
+        <w:rPr>
+          <w:rFonts w:ascii="Times New Roman" w:hAnsi="Times New Roman" w:cs="Times New Roman"/>
+          <w:sz w:val="24"/>
+          <w:szCs w:val="24"/>
+        </w:rPr>
+        <w:t>s</w:t>
+      </w:r>
+      <w:r>
+        <w:rPr>
+          <w:rFonts w:ascii="Times New Roman" w:hAnsi="Times New Roman" w:cs="Times New Roman"/>
+          <w:sz w:val="24"/>
+          <w:szCs w:val="24"/>
+          <w:vertAlign w:val="superscript"/>
+        </w:rPr>
+        <w:t>-</w:t>
+      </w:r>
+      <w:r>
+        <w:rPr>
+          <w:rFonts w:ascii="Times New Roman" w:hAnsi="Times New Roman" w:cs="Times New Roman"/>
+          <w:sz w:val="24"/>
+          <w:szCs w:val="24"/>
+          <w:vertAlign w:val="superscript"/>
+        </w:rPr>
+        <w:t>2</w:t>
+      </w:r>
     </w:p>
     <w:p>
       <w:pPr>
@@ -795,6 +1470,14 @@
         </w:rPr>
         <w:t>Turbulent Intensity of U is 0.562</w:t>
       </w:r>
+      <w:r>
+        <w:rPr>
+          <w:rFonts w:ascii="Times New Roman" w:eastAsiaTheme="minorEastAsia" w:hAnsi="Times New Roman" w:cs="Times New Roman"/>
+          <w:sz w:val="24"/>
+          <w:szCs w:val="24"/>
+        </w:rPr>
+        <w:t xml:space="preserve"> </w:t>
+      </w:r>
     </w:p>
     <w:p>
       <w:pPr>
@@ -923,6 +1606,40 @@
         </w:rPr>
         <w:t xml:space="preserve"> </w:t>
       </w:r>
+      <w:r>
+        <w:rPr>
+          <w:rFonts w:ascii="Times New Roman" w:hAnsi="Times New Roman" w:cs="Times New Roman"/>
+          <w:sz w:val="24"/>
+          <w:szCs w:val="24"/>
+        </w:rPr>
+        <w:t>m</w:t>
+      </w:r>
+      <w:r>
+        <w:rPr>
+          <w:rFonts w:ascii="Times New Roman" w:hAnsi="Times New Roman" w:cs="Times New Roman"/>
+          <w:sz w:val="24"/>
+          <w:szCs w:val="24"/>
+          <w:vertAlign w:val="superscript"/>
+        </w:rPr>
+        <w:t>2</w:t>
+      </w:r>
+      <w:r>
+        <w:rPr>
+          <w:rFonts w:ascii="Times New Roman" w:hAnsi="Times New Roman" w:cs="Times New Roman"/>
+          <w:sz w:val="24"/>
+          <w:szCs w:val="24"/>
+        </w:rPr>
+        <w:t xml:space="preserve"> s</w:t>
+      </w:r>
+      <w:r>
+        <w:rPr>
+          <w:rFonts w:ascii="Times New Roman" w:hAnsi="Times New Roman" w:cs="Times New Roman"/>
+          <w:sz w:val="24"/>
+          <w:szCs w:val="24"/>
+          <w:vertAlign w:val="superscript"/>
+        </w:rPr>
+        <w:t>-2</w:t>
+      </w:r>
     </w:p>
     <w:p>
       <w:pPr>
@@ -941,6 +1658,48 @@
         </w:rPr>
         <w:t>Average V'W' is 0.1021</w:t>
       </w:r>
+      <w:r>
+        <w:rPr>
+          <w:rFonts w:ascii="Times New Roman" w:eastAsiaTheme="minorEastAsia" w:hAnsi="Times New Roman" w:cs="Times New Roman"/>
+          <w:sz w:val="24"/>
+          <w:szCs w:val="24"/>
+        </w:rPr>
+        <w:t xml:space="preserve"> </w:t>
+      </w:r>
+      <w:r>
+        <w:rPr>
+          <w:rFonts w:ascii="Times New Roman" w:hAnsi="Times New Roman" w:cs="Times New Roman"/>
+          <w:sz w:val="24"/>
+          <w:szCs w:val="24"/>
+        </w:rPr>
+        <w:t>m</w:t>
+      </w:r>
+      <w:r>
+        <w:rPr>
+          <w:rFonts w:ascii="Times New Roman" w:hAnsi="Times New Roman" w:cs="Times New Roman"/>
+          <w:sz w:val="24"/>
+          <w:szCs w:val="24"/>
+          <w:vertAlign w:val="superscript"/>
+        </w:rPr>
+        <w:t>2</w:t>
+      </w:r>
+      <w:r>
+        <w:rPr>
+          <w:rFonts w:ascii="Times New Roman" w:hAnsi="Times New Roman" w:cs="Times New Roman"/>
+          <w:sz w:val="24"/>
+          <w:szCs w:val="24"/>
+        </w:rPr>
+        <w:t xml:space="preserve"> s</w:t>
+      </w:r>
+      <w:r>
+        <w:rPr>
+          <w:rFonts w:ascii="Times New Roman" w:hAnsi="Times New Roman" w:cs="Times New Roman"/>
+          <w:sz w:val="24"/>
+          <w:szCs w:val="24"/>
+          <w:vertAlign w:val="superscript"/>
+        </w:rPr>
+        <w:t>-2</w:t>
+      </w:r>
     </w:p>
     <w:p>
       <w:pPr>
@@ -959,23 +1718,73 @@
         </w:rPr>
         <w:t>Average T'W' is 0.3086</w:t>
       </w:r>
-    </w:p>
-    <w:p>
-      <w:pPr>
-        <w:pStyle w:val="ListParagraph"/>
-        <w:rPr>
-          <w:rFonts w:ascii="Times New Roman" w:eastAsiaTheme="minorEastAsia" w:hAnsi="Times New Roman" w:cs="Times New Roman"/>
-          <w:sz w:val="24"/>
-          <w:szCs w:val="24"/>
-        </w:rPr>
-      </w:pPr>
-      <w:r>
-        <w:rPr>
-          <w:rFonts w:ascii="Times New Roman" w:eastAsiaTheme="minorEastAsia" w:hAnsi="Times New Roman" w:cs="Times New Roman"/>
-          <w:sz w:val="24"/>
-          <w:szCs w:val="24"/>
-        </w:rPr>
-        <w:t>These vales are the kinematic heat flux</w:t>
+      <w:r>
+        <w:rPr>
+          <w:rFonts w:ascii="Times New Roman" w:eastAsiaTheme="minorEastAsia" w:hAnsi="Times New Roman" w:cs="Times New Roman"/>
+          <w:sz w:val="24"/>
+          <w:szCs w:val="24"/>
+        </w:rPr>
+        <w:t xml:space="preserve"> </w:t>
+      </w:r>
+      <w:r>
+        <w:rPr>
+          <w:rFonts w:ascii="Times New Roman" w:eastAsiaTheme="minorEastAsia" w:hAnsi="Times New Roman" w:cs="Times New Roman"/>
+          <w:sz w:val="24"/>
+          <w:szCs w:val="24"/>
+        </w:rPr>
+        <w:t xml:space="preserve">C </w:t>
+      </w:r>
+      <w:r>
+        <w:rPr>
+          <w:rFonts w:ascii="Times New Roman" w:hAnsi="Times New Roman" w:cs="Times New Roman"/>
+          <w:sz w:val="24"/>
+          <w:szCs w:val="24"/>
+        </w:rPr>
+        <w:t>m s</w:t>
+      </w:r>
+      <w:r>
+        <w:rPr>
+          <w:rFonts w:ascii="Times New Roman" w:hAnsi="Times New Roman" w:cs="Times New Roman"/>
+          <w:sz w:val="24"/>
+          <w:szCs w:val="24"/>
+          <w:vertAlign w:val="superscript"/>
+        </w:rPr>
+        <w:t>-</w:t>
+      </w:r>
+      <w:r>
+        <w:rPr>
+          <w:rFonts w:ascii="Times New Roman" w:hAnsi="Times New Roman" w:cs="Times New Roman"/>
+          <w:sz w:val="24"/>
+          <w:szCs w:val="24"/>
+          <w:vertAlign w:val="superscript"/>
+        </w:rPr>
+        <w:t>1</w:t>
+      </w:r>
+    </w:p>
+    <w:p>
+      <w:pPr>
+        <w:pStyle w:val="ListParagraph"/>
+        <w:rPr>
+          <w:rFonts w:ascii="Times New Roman" w:eastAsiaTheme="minorEastAsia" w:hAnsi="Times New Roman" w:cs="Times New Roman"/>
+          <w:color w:val="FF0000"/>
+          <w:sz w:val="24"/>
+          <w:szCs w:val="24"/>
+        </w:rPr>
+      </w:pPr>
+      <w:r>
+        <w:rPr>
+          <w:color w:val="FF0000"/>
+        </w:rPr>
+        <w:t>Discuss their significance. /</w:t>
+      </w:r>
+      <w:r>
+        <w:rPr>
+          <w:rFonts w:ascii="Times New Roman" w:eastAsiaTheme="minorEastAsia" w:hAnsi="Times New Roman" w:cs="Times New Roman"/>
+          <w:color w:val="FF0000"/>
+          <w:sz w:val="24"/>
+          <w:szCs w:val="24"/>
+        </w:rPr>
+        <w:t xml:space="preserve">These vales are the </w:t>
       </w:r>
     </w:p>
     <w:p>
@@ -1001,8 +1810,844 @@
           <w:szCs w:val="24"/>
         </w:rPr>
       </w:pPr>
+      <w:r>
+        <w:rPr>
+          <w:rFonts w:ascii="Times New Roman" w:eastAsiaTheme="minorEastAsia" w:hAnsi="Times New Roman" w:cs="Times New Roman"/>
+          <w:sz w:val="24"/>
+          <w:szCs w:val="24"/>
+        </w:rPr>
+        <w:t>Sensible Heat Flux is 310.0416</w:t>
+      </w:r>
+      <w:r>
+        <w:rPr>
+          <w:rFonts w:ascii="Times New Roman" w:eastAsiaTheme="minorEastAsia" w:hAnsi="Times New Roman" w:cs="Times New Roman"/>
+          <w:sz w:val="24"/>
+          <w:szCs w:val="24"/>
+        </w:rPr>
+        <w:t xml:space="preserve"> Wm</w:t>
+      </w:r>
+      <w:r>
+        <w:rPr>
+          <w:rFonts w:ascii="Times New Roman" w:eastAsiaTheme="minorEastAsia" w:hAnsi="Times New Roman" w:cs="Times New Roman"/>
+          <w:sz w:val="24"/>
+          <w:szCs w:val="24"/>
+          <w:vertAlign w:val="superscript"/>
+        </w:rPr>
+        <w:t>-2</w:t>
+      </w:r>
+    </w:p>
+    <w:p>
+      <w:pPr>
+        <w:pStyle w:val="ListParagraph"/>
+        <w:rPr>
+          <w:rFonts w:ascii="Times New Roman" w:eastAsiaTheme="minorEastAsia" w:hAnsi="Times New Roman" w:cs="Times New Roman"/>
+          <w:sz w:val="24"/>
+          <w:szCs w:val="24"/>
+        </w:rPr>
+      </w:pPr>
+      <w:r>
+        <w:rPr>
+          <w:rFonts w:ascii="Times New Roman" w:eastAsiaTheme="minorEastAsia" w:hAnsi="Times New Roman" w:cs="Times New Roman"/>
+          <w:sz w:val="24"/>
+          <w:szCs w:val="24"/>
+        </w:rPr>
+        <w:t xml:space="preserve">Stress is </w:t>
+      </w:r>
+      <w:r>
+        <w:rPr>
+          <w:rFonts w:ascii="Times New Roman" w:eastAsiaTheme="minorEastAsia" w:hAnsi="Times New Roman" w:cs="Times New Roman"/>
+          <w:sz w:val="24"/>
+          <w:szCs w:val="24"/>
+        </w:rPr>
+        <w:t>0.2848</w:t>
+      </w:r>
+      <w:r>
+        <w:rPr>
+          <w:rFonts w:ascii="Times New Roman" w:eastAsiaTheme="minorEastAsia" w:hAnsi="Times New Roman" w:cs="Times New Roman"/>
+          <w:sz w:val="24"/>
+          <w:szCs w:val="24"/>
+        </w:rPr>
+        <w:t xml:space="preserve"> </w:t>
+      </w:r>
+      <w:r>
+        <w:rPr>
+          <w:rFonts w:ascii="Times New Roman" w:eastAsiaTheme="minorEastAsia" w:hAnsi="Times New Roman" w:cs="Times New Roman"/>
+          <w:sz w:val="24"/>
+          <w:szCs w:val="24"/>
+        </w:rPr>
+        <w:t>Pa (Using Stull 18.38c) =</w:t>
+      </w:r>
+      <w:r>
+        <w:t xml:space="preserve"> </w:t>
+      </w:r>
+      <w:r>
+        <w:rPr>
+          <w:rFonts w:ascii="Times New Roman" w:eastAsiaTheme="minorEastAsia" w:hAnsi="Times New Roman" w:cs="Times New Roman"/>
+          <w:sz w:val="24"/>
+          <w:szCs w:val="24"/>
+        </w:rPr>
+        <w:t>0.0002848</w:t>
+      </w:r>
+      <w:r>
+        <w:rPr>
+          <w:rFonts w:ascii="Times New Roman" w:eastAsiaTheme="minorEastAsia" w:hAnsi="Times New Roman" w:cs="Times New Roman"/>
+          <w:sz w:val="24"/>
+          <w:szCs w:val="24"/>
+        </w:rPr>
+        <w:t xml:space="preserve"> kPa</w:t>
+      </w:r>
+      <w:r>
+        <w:rPr>
+          <w:rFonts w:ascii="Times New Roman" w:eastAsiaTheme="minorEastAsia" w:hAnsi="Times New Roman" w:cs="Times New Roman"/>
+          <w:sz w:val="24"/>
+          <w:szCs w:val="24"/>
+        </w:rPr>
+        <w:t>.</w:t>
+      </w:r>
       <w:bookmarkStart w:id="0" w:name="_GoBack"/>
       <w:bookmarkEnd w:id="0"/>
+    </w:p>
+    <w:p>
+      <w:pPr>
+        <w:pStyle w:val="ListParagraph"/>
+        <w:rPr>
+          <w:rFonts w:ascii="Times New Roman" w:eastAsiaTheme="minorEastAsia" w:hAnsi="Times New Roman" w:cs="Times New Roman"/>
+          <w:sz w:val="24"/>
+          <w:szCs w:val="24"/>
+        </w:rPr>
+      </w:pPr>
+    </w:p>
+    <w:p>
+      <w:pPr>
+        <w:pStyle w:val="ListParagraph"/>
+        <w:numPr>
+          <w:ilvl w:val="0"/>
+          <w:numId w:val="1"/>
+        </w:numPr>
+        <w:rPr>
+          <w:rFonts w:ascii="Times New Roman" w:eastAsiaTheme="minorEastAsia" w:hAnsi="Times New Roman" w:cs="Times New Roman"/>
+          <w:sz w:val="24"/>
+          <w:szCs w:val="24"/>
+        </w:rPr>
+      </w:pPr>
+      <w:r>
+        <w:rPr>
+          <w:rFonts w:ascii="Times New Roman" w:eastAsiaTheme="minorEastAsia" w:hAnsi="Times New Roman" w:cs="Times New Roman"/>
+          <w:sz w:val="24"/>
+          <w:szCs w:val="24"/>
+        </w:rPr>
+        <w:t>775.1041</w:t>
+      </w:r>
+      <w:r>
+        <w:rPr>
+          <w:rFonts w:ascii="Times New Roman" w:eastAsiaTheme="minorEastAsia" w:hAnsi="Times New Roman" w:cs="Times New Roman"/>
+          <w:sz w:val="24"/>
+          <w:szCs w:val="24"/>
+        </w:rPr>
+        <w:t xml:space="preserve"> Wm</w:t>
+      </w:r>
+      <w:r>
+        <w:rPr>
+          <w:rFonts w:ascii="Times New Roman" w:eastAsiaTheme="minorEastAsia" w:hAnsi="Times New Roman" w:cs="Times New Roman"/>
+          <w:sz w:val="24"/>
+          <w:szCs w:val="24"/>
+          <w:vertAlign w:val="superscript"/>
+        </w:rPr>
+        <w:t>-2</w:t>
+      </w:r>
+    </w:p>
+    <w:p>
+      <w:pPr>
+        <w:pStyle w:val="ListParagraph"/>
+        <w:numPr>
+          <w:ilvl w:val="0"/>
+          <w:numId w:val="1"/>
+        </w:numPr>
+        <w:rPr>
+          <w:rFonts w:ascii="Times New Roman" w:eastAsiaTheme="minorEastAsia" w:hAnsi="Times New Roman" w:cs="Times New Roman"/>
+          <w:sz w:val="24"/>
+          <w:szCs w:val="24"/>
+        </w:rPr>
+      </w:pPr>
+      <w:r>
+        <w:rPr>
+          <w:rFonts w:ascii="Times New Roman" w:eastAsiaTheme="minorEastAsia" w:hAnsi="Times New Roman" w:cs="Times New Roman"/>
+          <w:sz w:val="24"/>
+          <w:szCs w:val="24"/>
+        </w:rPr>
+        <w:t>0.31 mm per day</w:t>
+      </w:r>
+    </w:p>
+    <w:p>
+      <w:pPr>
+        <w:pStyle w:val="ListParagraph"/>
+        <w:numPr>
+          <w:ilvl w:val="0"/>
+          <w:numId w:val="1"/>
+        </w:numPr>
+        <w:rPr>
+          <w:rFonts w:ascii="Times New Roman" w:eastAsiaTheme="minorEastAsia" w:hAnsi="Times New Roman" w:cs="Times New Roman"/>
+          <w:sz w:val="24"/>
+          <w:szCs w:val="24"/>
+        </w:rPr>
+      </w:pPr>
+      <m:oMath>
+        <m:r>
+          <w:rPr>
+            <w:rFonts w:ascii="Cambria Math" w:eastAsiaTheme="minorEastAsia" w:hAnsi="Cambria Math" w:cs="Times New Roman"/>
+            <w:sz w:val="24"/>
+            <w:szCs w:val="24"/>
+          </w:rPr>
+          <m:t>0=</m:t>
+        </m:r>
+        <m:sSup>
+          <m:sSupPr>
+            <m:ctrlPr>
+              <w:rPr>
+                <w:rFonts w:ascii="Cambria Math" w:eastAsiaTheme="minorEastAsia" w:hAnsi="Cambria Math" w:cs="Times New Roman"/>
+                <w:i/>
+                <w:sz w:val="24"/>
+                <w:szCs w:val="24"/>
+              </w:rPr>
+            </m:ctrlPr>
+          </m:sSupPr>
+          <m:e>
+            <m:r>
+              <w:rPr>
+                <w:rFonts w:ascii="Cambria Math" w:eastAsiaTheme="minorEastAsia" w:hAnsi="Cambria Math" w:cs="Times New Roman"/>
+                <w:sz w:val="24"/>
+                <w:szCs w:val="24"/>
+              </w:rPr>
+              <m:t>F</m:t>
+            </m:r>
+          </m:e>
+          <m:sup>
+            <m:r>
+              <w:rPr>
+                <w:rFonts w:ascii="Cambria Math" w:eastAsiaTheme="minorEastAsia" w:hAnsi="Cambria Math" w:cs="Times New Roman"/>
+                <w:sz w:val="24"/>
+                <w:szCs w:val="24"/>
+              </w:rPr>
+              <m:t>*</m:t>
+            </m:r>
+          </m:sup>
+        </m:sSup>
+        <m:r>
+          <w:rPr>
+            <w:rFonts w:ascii="Cambria Math" w:eastAsiaTheme="minorEastAsia" w:hAnsi="Cambria Math" w:cs="Times New Roman"/>
+            <w:sz w:val="24"/>
+            <w:szCs w:val="24"/>
+          </w:rPr>
+          <m:t>+</m:t>
+        </m:r>
+        <m:sSub>
+          <m:sSubPr>
+            <m:ctrlPr>
+              <w:rPr>
+                <w:rFonts w:ascii="Cambria Math" w:eastAsiaTheme="minorEastAsia" w:hAnsi="Cambria Math" w:cs="Times New Roman"/>
+                <w:i/>
+                <w:sz w:val="24"/>
+                <w:szCs w:val="24"/>
+              </w:rPr>
+            </m:ctrlPr>
+          </m:sSubPr>
+          <m:e>
+            <m:r>
+              <w:rPr>
+                <w:rFonts w:ascii="Cambria Math" w:eastAsiaTheme="minorEastAsia" w:hAnsi="Cambria Math" w:cs="Times New Roman"/>
+                <w:sz w:val="24"/>
+                <w:szCs w:val="24"/>
+              </w:rPr>
+              <m:t>F</m:t>
+            </m:r>
+          </m:e>
+          <m:sub>
+            <m:r>
+              <w:rPr>
+                <w:rFonts w:ascii="Cambria Math" w:eastAsiaTheme="minorEastAsia" w:hAnsi="Cambria Math" w:cs="Times New Roman"/>
+                <w:sz w:val="24"/>
+                <w:szCs w:val="24"/>
+              </w:rPr>
+              <m:t>H</m:t>
+            </m:r>
+          </m:sub>
+        </m:sSub>
+        <m:r>
+          <w:rPr>
+            <w:rFonts w:ascii="Cambria Math" w:eastAsiaTheme="minorEastAsia" w:hAnsi="Cambria Math" w:cs="Times New Roman"/>
+            <w:sz w:val="24"/>
+            <w:szCs w:val="24"/>
+          </w:rPr>
+          <m:t>+</m:t>
+        </m:r>
+        <m:sSub>
+          <m:sSubPr>
+            <m:ctrlPr>
+              <w:rPr>
+                <w:rFonts w:ascii="Cambria Math" w:eastAsiaTheme="minorEastAsia" w:hAnsi="Cambria Math" w:cs="Times New Roman"/>
+                <w:i/>
+                <w:sz w:val="24"/>
+                <w:szCs w:val="24"/>
+              </w:rPr>
+            </m:ctrlPr>
+          </m:sSubPr>
+          <m:e>
+            <m:r>
+              <w:rPr>
+                <w:rFonts w:ascii="Cambria Math" w:eastAsiaTheme="minorEastAsia" w:hAnsi="Cambria Math" w:cs="Times New Roman"/>
+                <w:sz w:val="24"/>
+                <w:szCs w:val="24"/>
+              </w:rPr>
+              <m:t>F</m:t>
+            </m:r>
+          </m:e>
+          <m:sub>
+            <m:r>
+              <w:rPr>
+                <w:rFonts w:ascii="Cambria Math" w:eastAsiaTheme="minorEastAsia" w:hAnsi="Cambria Math" w:cs="Times New Roman"/>
+                <w:sz w:val="24"/>
+                <w:szCs w:val="24"/>
+              </w:rPr>
+              <m:t>E</m:t>
+            </m:r>
+          </m:sub>
+        </m:sSub>
+        <m:r>
+          <w:rPr>
+            <w:rFonts w:ascii="Cambria Math" w:eastAsiaTheme="minorEastAsia" w:hAnsi="Cambria Math" w:cs="Times New Roman"/>
+            <w:sz w:val="24"/>
+            <w:szCs w:val="24"/>
+          </w:rPr>
+          <m:t>-</m:t>
+        </m:r>
+        <m:sSub>
+          <m:sSubPr>
+            <m:ctrlPr>
+              <w:rPr>
+                <w:rFonts w:ascii="Cambria Math" w:eastAsiaTheme="minorEastAsia" w:hAnsi="Cambria Math" w:cs="Times New Roman"/>
+                <w:i/>
+                <w:sz w:val="24"/>
+                <w:szCs w:val="24"/>
+              </w:rPr>
+            </m:ctrlPr>
+          </m:sSubPr>
+          <m:e>
+            <m:r>
+              <w:rPr>
+                <w:rFonts w:ascii="Cambria Math" w:eastAsiaTheme="minorEastAsia" w:hAnsi="Cambria Math" w:cs="Times New Roman"/>
+                <w:sz w:val="24"/>
+                <w:szCs w:val="24"/>
+              </w:rPr>
+              <m:t>F</m:t>
+            </m:r>
+          </m:e>
+          <m:sub>
+            <m:r>
+              <w:rPr>
+                <w:rFonts w:ascii="Cambria Math" w:eastAsiaTheme="minorEastAsia" w:hAnsi="Cambria Math" w:cs="Times New Roman"/>
+                <w:sz w:val="24"/>
+                <w:szCs w:val="24"/>
+              </w:rPr>
+              <m:t>G</m:t>
+            </m:r>
+          </m:sub>
+        </m:sSub>
+        <m:r>
+          <w:rPr>
+            <w:rFonts w:ascii="Cambria Math" w:eastAsiaTheme="minorEastAsia" w:hAnsi="Cambria Math" w:cs="Times New Roman"/>
+            <w:sz w:val="24"/>
+            <w:szCs w:val="24"/>
+          </w:rPr>
+          <m:t xml:space="preserve">= </m:t>
+        </m:r>
+        <m:r>
+          <w:rPr>
+            <w:rFonts w:ascii="Cambria Math" w:eastAsiaTheme="minorEastAsia" w:hAnsi="Cambria Math" w:cs="Times New Roman"/>
+            <w:sz w:val="24"/>
+            <w:szCs w:val="24"/>
+          </w:rPr>
+          <w:br/>
+        </m:r>
+      </m:oMath>
+      <m:oMathPara>
+        <m:oMathParaPr>
+          <m:jc m:val="left"/>
+        </m:oMathParaPr>
+        <m:oMath>
+          <m:r>
+            <w:rPr>
+              <w:rFonts w:ascii="Cambria Math" w:eastAsiaTheme="minorEastAsia" w:hAnsi="Cambria Math" w:cs="Times New Roman"/>
+              <w:sz w:val="24"/>
+              <w:szCs w:val="24"/>
+            </w:rPr>
+            <m:t>0=</m:t>
+          </m:r>
+          <m:sSup>
+            <m:sSupPr>
+              <m:ctrlPr>
+                <w:rPr>
+                  <w:rFonts w:ascii="Cambria Math" w:eastAsiaTheme="minorEastAsia" w:hAnsi="Cambria Math" w:cs="Times New Roman"/>
+                  <w:i/>
+                  <w:sz w:val="24"/>
+                  <w:szCs w:val="24"/>
+                </w:rPr>
+              </m:ctrlPr>
+            </m:sSupPr>
+            <m:e>
+              <m:r>
+                <w:rPr>
+                  <w:rFonts w:ascii="Cambria Math" w:eastAsiaTheme="minorEastAsia" w:hAnsi="Cambria Math" w:cs="Times New Roman"/>
+                  <w:sz w:val="24"/>
+                  <w:szCs w:val="24"/>
+                </w:rPr>
+                <m:t>F</m:t>
+              </m:r>
+            </m:e>
+            <m:sup>
+              <m:r>
+                <w:rPr>
+                  <w:rFonts w:ascii="Cambria Math" w:eastAsiaTheme="minorEastAsia" w:hAnsi="Cambria Math" w:cs="Times New Roman"/>
+                  <w:sz w:val="24"/>
+                  <w:szCs w:val="24"/>
+                </w:rPr>
+                <m:t>*</m:t>
+              </m:r>
+            </m:sup>
+          </m:sSup>
+          <m:r>
+            <w:rPr>
+              <w:rFonts w:ascii="Cambria Math" w:eastAsiaTheme="minorEastAsia" w:hAnsi="Cambria Math" w:cs="Times New Roman"/>
+              <w:sz w:val="24"/>
+              <w:szCs w:val="24"/>
+            </w:rPr>
+            <m:t>+310.0416+775.1041-0.1</m:t>
+          </m:r>
+          <m:sSup>
+            <m:sSupPr>
+              <m:ctrlPr>
+                <w:rPr>
+                  <w:rFonts w:ascii="Cambria Math" w:eastAsiaTheme="minorEastAsia" w:hAnsi="Cambria Math" w:cs="Times New Roman"/>
+                  <w:i/>
+                  <w:sz w:val="24"/>
+                  <w:szCs w:val="24"/>
+                </w:rPr>
+              </m:ctrlPr>
+            </m:sSupPr>
+            <m:e>
+              <m:r>
+                <w:rPr>
+                  <w:rFonts w:ascii="Cambria Math" w:eastAsiaTheme="minorEastAsia" w:hAnsi="Cambria Math" w:cs="Times New Roman"/>
+                  <w:sz w:val="24"/>
+                  <w:szCs w:val="24"/>
+                </w:rPr>
+                <m:t>F</m:t>
+              </m:r>
+            </m:e>
+            <m:sup>
+              <m:r>
+                <w:rPr>
+                  <w:rFonts w:ascii="Cambria Math" w:eastAsiaTheme="minorEastAsia" w:hAnsi="Cambria Math" w:cs="Times New Roman"/>
+                  <w:sz w:val="24"/>
+                  <w:szCs w:val="24"/>
+                </w:rPr>
+                <m:t>*</m:t>
+              </m:r>
+            </m:sup>
+          </m:sSup>
+          <m:r>
+            <w:rPr>
+              <w:rFonts w:ascii="Cambria Math" w:eastAsiaTheme="minorEastAsia" w:hAnsi="Cambria Math" w:cs="Times New Roman"/>
+              <w:sz w:val="24"/>
+              <w:szCs w:val="24"/>
+            </w:rPr>
+            <w:br/>
+          </m:r>
+        </m:oMath>
+        <m:oMath>
+          <m:r>
+            <w:rPr>
+              <w:rFonts w:ascii="Cambria Math" w:eastAsiaTheme="minorEastAsia" w:hAnsi="Cambria Math" w:cs="Times New Roman"/>
+              <w:sz w:val="24"/>
+              <w:szCs w:val="24"/>
+            </w:rPr>
+            <m:t>0.9</m:t>
+          </m:r>
+          <m:sSup>
+            <m:sSupPr>
+              <m:ctrlPr>
+                <w:rPr>
+                  <w:rFonts w:ascii="Cambria Math" w:eastAsiaTheme="minorEastAsia" w:hAnsi="Cambria Math" w:cs="Times New Roman"/>
+                  <w:i/>
+                  <w:sz w:val="24"/>
+                  <w:szCs w:val="24"/>
+                </w:rPr>
+              </m:ctrlPr>
+            </m:sSupPr>
+            <m:e>
+              <m:r>
+                <w:rPr>
+                  <w:rFonts w:ascii="Cambria Math" w:eastAsiaTheme="minorEastAsia" w:hAnsi="Cambria Math" w:cs="Times New Roman"/>
+                  <w:sz w:val="24"/>
+                  <w:szCs w:val="24"/>
+                </w:rPr>
+                <m:t>F</m:t>
+              </m:r>
+            </m:e>
+            <m:sup>
+              <m:r>
+                <w:rPr>
+                  <w:rFonts w:ascii="Cambria Math" w:eastAsiaTheme="minorEastAsia" w:hAnsi="Cambria Math" w:cs="Times New Roman"/>
+                  <w:sz w:val="24"/>
+                  <w:szCs w:val="24"/>
+                </w:rPr>
+                <m:t>*</m:t>
+              </m:r>
+            </m:sup>
+          </m:sSup>
+          <m:r>
+            <w:rPr>
+              <w:rFonts w:ascii="Cambria Math" w:eastAsiaTheme="minorEastAsia" w:hAnsi="Cambria Math" w:cs="Times New Roman"/>
+              <w:sz w:val="24"/>
+              <w:szCs w:val="24"/>
+            </w:rPr>
+            <m:t xml:space="preserve">=- </m:t>
+          </m:r>
+          <m:r>
+            <w:rPr>
+              <w:rFonts w:ascii="Cambria Math" w:eastAsiaTheme="minorEastAsia" w:hAnsi="Cambria Math" w:cs="Times New Roman"/>
+              <w:sz w:val="24"/>
+              <w:szCs w:val="24"/>
+            </w:rPr>
+            <m:t>1085.1457</m:t>
+          </m:r>
+          <m:r>
+            <w:rPr>
+              <w:rFonts w:ascii="Cambria Math" w:eastAsiaTheme="minorEastAsia" w:hAnsi="Cambria Math" w:cs="Times New Roman"/>
+              <w:sz w:val="24"/>
+              <w:szCs w:val="24"/>
+            </w:rPr>
+            <w:br/>
+          </m:r>
+        </m:oMath>
+        <m:oMath>
+          <m:sSup>
+            <m:sSupPr>
+              <m:ctrlPr>
+                <w:rPr>
+                  <w:rFonts w:ascii="Cambria Math" w:eastAsiaTheme="minorEastAsia" w:hAnsi="Cambria Math" w:cs="Times New Roman"/>
+                  <w:i/>
+                  <w:sz w:val="24"/>
+                  <w:szCs w:val="24"/>
+                </w:rPr>
+              </m:ctrlPr>
+            </m:sSupPr>
+            <m:e>
+              <m:r>
+                <w:rPr>
+                  <w:rFonts w:ascii="Cambria Math" w:eastAsiaTheme="minorEastAsia" w:hAnsi="Cambria Math" w:cs="Times New Roman"/>
+                  <w:sz w:val="24"/>
+                  <w:szCs w:val="24"/>
+                </w:rPr>
+                <m:t>F</m:t>
+              </m:r>
+            </m:e>
+            <m:sup>
+              <m:r>
+                <w:rPr>
+                  <w:rFonts w:ascii="Cambria Math" w:eastAsiaTheme="minorEastAsia" w:hAnsi="Cambria Math" w:cs="Times New Roman"/>
+                  <w:sz w:val="24"/>
+                  <w:szCs w:val="24"/>
+                </w:rPr>
+                <m:t>*</m:t>
+              </m:r>
+            </m:sup>
+          </m:sSup>
+          <m:r>
+            <w:rPr>
+              <w:rFonts w:ascii="Cambria Math" w:eastAsiaTheme="minorEastAsia" w:hAnsi="Cambria Math" w:cs="Times New Roman"/>
+              <w:sz w:val="24"/>
+              <w:szCs w:val="24"/>
+            </w:rPr>
+            <m:t>= -1205.7174 W</m:t>
+          </m:r>
+          <m:sSup>
+            <m:sSupPr>
+              <m:ctrlPr>
+                <w:rPr>
+                  <w:rFonts w:ascii="Cambria Math" w:eastAsiaTheme="minorEastAsia" w:hAnsi="Cambria Math" w:cs="Times New Roman"/>
+                  <w:i/>
+                  <w:sz w:val="24"/>
+                  <w:szCs w:val="24"/>
+                </w:rPr>
+              </m:ctrlPr>
+            </m:sSupPr>
+            <m:e>
+              <m:r>
+                <w:rPr>
+                  <w:rFonts w:ascii="Cambria Math" w:eastAsiaTheme="minorEastAsia" w:hAnsi="Cambria Math" w:cs="Times New Roman"/>
+                  <w:sz w:val="24"/>
+                  <w:szCs w:val="24"/>
+                </w:rPr>
+                <m:t>m</m:t>
+              </m:r>
+            </m:e>
+            <m:sup>
+              <m:r>
+                <w:rPr>
+                  <w:rFonts w:ascii="Cambria Math" w:eastAsiaTheme="minorEastAsia" w:hAnsi="Cambria Math" w:cs="Times New Roman"/>
+                  <w:sz w:val="24"/>
+                  <w:szCs w:val="24"/>
+                </w:rPr>
+                <m:t>-2</m:t>
+              </m:r>
+            </m:sup>
+          </m:sSup>
+        </m:oMath>
+      </m:oMathPara>
+    </w:p>
+    <w:p>
+      <w:pPr>
+        <w:pStyle w:val="ListParagraph"/>
+        <w:rPr>
+          <w:rFonts w:ascii="Times New Roman" w:eastAsiaTheme="minorEastAsia" w:hAnsi="Times New Roman" w:cs="Times New Roman"/>
+          <w:sz w:val="24"/>
+          <w:szCs w:val="24"/>
+          <w:highlight w:val="yellow"/>
+        </w:rPr>
+      </w:pPr>
+    </w:p>
+    <w:p>
+      <w:pPr>
+        <w:pStyle w:val="ListParagraph"/>
+        <w:rPr>
+          <w:rFonts w:ascii="Times New Roman" w:eastAsiaTheme="minorEastAsia" w:hAnsi="Times New Roman" w:cs="Times New Roman"/>
+          <w:sz w:val="24"/>
+          <w:szCs w:val="24"/>
+          <w:highlight w:val="yellow"/>
+        </w:rPr>
+      </w:pPr>
+    </w:p>
+    <w:p>
+      <w:pPr>
+        <w:jc w:val="both"/>
+        <w:rPr>
+          <w:rFonts w:ascii="Times New Roman" w:eastAsiaTheme="minorEastAsia" w:hAnsi="Times New Roman" w:cs="Times New Roman"/>
+          <w:sz w:val="24"/>
+          <w:szCs w:val="24"/>
+        </w:rPr>
+      </w:pPr>
+      <w:r>
+        <w:rPr>
+          <w:rFonts w:ascii="Times New Roman" w:eastAsiaTheme="minorEastAsia" w:hAnsi="Times New Roman" w:cs="Times New Roman"/>
+          <w:sz w:val="24"/>
+          <w:szCs w:val="24"/>
+        </w:rPr>
+        <w:t>Part 2</w:t>
+      </w:r>
+    </w:p>
+    <w:p>
+      <w:pPr>
+        <w:pStyle w:val="ListParagraph"/>
+        <w:numPr>
+          <w:ilvl w:val="0"/>
+          <w:numId w:val="2"/>
+        </w:numPr>
+        <w:jc w:val="both"/>
+        <w:rPr>
+          <w:rFonts w:ascii="Times New Roman" w:eastAsiaTheme="minorEastAsia" w:hAnsi="Times New Roman" w:cs="Times New Roman"/>
+          <w:sz w:val="24"/>
+          <w:szCs w:val="24"/>
+        </w:rPr>
+      </w:pPr>
+      <w:r>
+        <w:rPr>
+          <w:rFonts w:ascii="Times New Roman" w:eastAsiaTheme="minorEastAsia" w:hAnsi="Times New Roman" w:cs="Times New Roman"/>
+          <w:sz w:val="24"/>
+          <w:szCs w:val="24"/>
+        </w:rPr>
+        <w:t>Average mixing ratios</w:t>
+      </w:r>
+    </w:p>
+    <w:p>
+      <w:pPr>
+        <w:pStyle w:val="ListParagraph"/>
+        <w:numPr>
+          <w:ilvl w:val="1"/>
+          <w:numId w:val="2"/>
+        </w:numPr>
+        <w:jc w:val="both"/>
+        <w:rPr>
+          <w:rFonts w:ascii="Times New Roman" w:eastAsiaTheme="minorEastAsia" w:hAnsi="Times New Roman" w:cs="Times New Roman"/>
+          <w:sz w:val="24"/>
+          <w:szCs w:val="24"/>
+        </w:rPr>
+      </w:pPr>
+      <w:r>
+        <w:rPr>
+          <w:rFonts w:ascii="Times New Roman" w:eastAsiaTheme="minorEastAsia" w:hAnsi="Times New Roman" w:cs="Times New Roman"/>
+          <w:sz w:val="24"/>
+          <w:szCs w:val="24"/>
+        </w:rPr>
+        <w:t>At 2m =</w:t>
+      </w:r>
+      <w:r>
+        <w:rPr>
+          <w:rFonts w:ascii="Times New Roman" w:eastAsiaTheme="minorEastAsia" w:hAnsi="Times New Roman" w:cs="Times New Roman"/>
+          <w:sz w:val="24"/>
+          <w:szCs w:val="24"/>
+        </w:rPr>
+        <w:t>-637.4854</w:t>
+      </w:r>
+    </w:p>
+    <w:p>
+      <w:pPr>
+        <w:pStyle w:val="ListParagraph"/>
+        <w:numPr>
+          <w:ilvl w:val="1"/>
+          <w:numId w:val="2"/>
+        </w:numPr>
+        <w:jc w:val="both"/>
+        <w:rPr>
+          <w:rFonts w:ascii="Times New Roman" w:eastAsiaTheme="minorEastAsia" w:hAnsi="Times New Roman" w:cs="Times New Roman"/>
+          <w:sz w:val="24"/>
+          <w:szCs w:val="24"/>
+        </w:rPr>
+      </w:pPr>
+      <w:r>
+        <w:rPr>
+          <w:rFonts w:ascii="Times New Roman" w:eastAsiaTheme="minorEastAsia" w:hAnsi="Times New Roman" w:cs="Times New Roman"/>
+          <w:sz w:val="24"/>
+          <w:szCs w:val="24"/>
+        </w:rPr>
+        <w:t>At 10m =</w:t>
+      </w:r>
+      <w:r>
+        <w:rPr>
+          <w:rFonts w:ascii="Times New Roman" w:eastAsiaTheme="minorEastAsia" w:hAnsi="Times New Roman" w:cs="Times New Roman"/>
+          <w:sz w:val="24"/>
+          <w:szCs w:val="24"/>
+        </w:rPr>
+        <w:t>-636.9760</w:t>
+      </w:r>
+    </w:p>
+    <w:p>
+      <w:pPr>
+        <w:pStyle w:val="ListParagraph"/>
+        <w:jc w:val="both"/>
+        <w:rPr>
+          <w:rFonts w:ascii="Times New Roman" w:eastAsiaTheme="minorEastAsia" w:hAnsi="Times New Roman" w:cs="Times New Roman"/>
+          <w:sz w:val="24"/>
+          <w:szCs w:val="24"/>
+        </w:rPr>
+      </w:pPr>
+    </w:p>
+    <w:p>
+      <w:pPr>
+        <w:pStyle w:val="ListParagraph"/>
+        <w:numPr>
+          <w:ilvl w:val="0"/>
+          <w:numId w:val="2"/>
+        </w:numPr>
+        <w:jc w:val="both"/>
+        <w:rPr>
+          <w:rFonts w:ascii="Times New Roman" w:eastAsiaTheme="minorEastAsia" w:hAnsi="Times New Roman" w:cs="Times New Roman"/>
+          <w:sz w:val="24"/>
+          <w:szCs w:val="24"/>
+        </w:rPr>
+      </w:pPr>
+      <w:r>
+        <w:rPr>
+          <w:rFonts w:ascii="Times New Roman" w:eastAsiaTheme="minorEastAsia" w:hAnsi="Times New Roman" w:cs="Times New Roman"/>
+          <w:sz w:val="24"/>
+          <w:szCs w:val="24"/>
+        </w:rPr>
+        <w:t>Average Sensible Heat Flux is -22.0312</w:t>
+      </w:r>
+    </w:p>
+    <w:p>
+      <w:pPr>
+        <w:pStyle w:val="ListParagraph"/>
+        <w:jc w:val="both"/>
+        <w:rPr>
+          <w:rFonts w:ascii="Times New Roman" w:eastAsiaTheme="minorEastAsia" w:hAnsi="Times New Roman" w:cs="Times New Roman"/>
+          <w:sz w:val="24"/>
+          <w:szCs w:val="24"/>
+          <w:highlight w:val="yellow"/>
+        </w:rPr>
+      </w:pPr>
+      <w:r>
+        <w:rPr>
+          <w:rFonts w:ascii="Times New Roman" w:eastAsiaTheme="minorEastAsia" w:hAnsi="Times New Roman" w:cs="Times New Roman"/>
+          <w:sz w:val="24"/>
+          <w:szCs w:val="24"/>
+        </w:rPr>
+        <w:lastRenderedPageBreak/>
+        <w:t>Average Latent Heat Flux is -9.622</w:t>
+      </w:r>
+      <w:r>
+        <w:rPr>
+          <w:rFonts w:ascii="Times New Roman" w:eastAsiaTheme="minorEastAsia" w:hAnsi="Times New Roman" w:cs="Times New Roman"/>
+          <w:sz w:val="24"/>
+          <w:szCs w:val="24"/>
+        </w:rPr>
+        <w:t>3</w:t>
+      </w:r>
+    </w:p>
+    <w:p>
+      <w:pPr>
+        <w:pStyle w:val="ListParagraph"/>
+        <w:numPr>
+          <w:ilvl w:val="0"/>
+          <w:numId w:val="2"/>
+        </w:numPr>
+        <w:jc w:val="both"/>
+        <w:rPr>
+          <w:rFonts w:ascii="Times New Roman" w:eastAsiaTheme="minorEastAsia" w:hAnsi="Times New Roman" w:cs="Times New Roman"/>
+          <w:sz w:val="24"/>
+          <w:szCs w:val="24"/>
+          <w:highlight w:val="yellow"/>
+        </w:rPr>
+      </w:pPr>
+      <w:r>
+        <w:rPr>
+          <w:highlight w:val="yellow"/>
+        </w:rPr>
+        <w:t>Discuss the significance of the values that you find in question (2), in terms of magnitude and sign.</w:t>
+      </w:r>
+    </w:p>
+    <w:p>
+      <w:pPr>
+        <w:pStyle w:val="ListParagraph"/>
+        <w:numPr>
+          <w:ilvl w:val="0"/>
+          <w:numId w:val="2"/>
+        </w:numPr>
+        <w:jc w:val="both"/>
+        <w:rPr>
+          <w:rFonts w:ascii="Times New Roman" w:eastAsiaTheme="minorEastAsia" w:hAnsi="Times New Roman" w:cs="Times New Roman"/>
+          <w:sz w:val="24"/>
+          <w:szCs w:val="24"/>
+          <w:highlight w:val="yellow"/>
+        </w:rPr>
+      </w:pPr>
+      <w:r>
+        <w:rPr>
+          <w:highlight w:val="yellow"/>
+        </w:rPr>
+        <w:t>Why do you think half an hour of data was used for this method? /2</w:t>
+      </w:r>
+    </w:p>
+    <w:p>
+      <w:pPr>
+        <w:pStyle w:val="ListParagraph"/>
+        <w:jc w:val="both"/>
+        <w:rPr>
+          <w:rFonts w:ascii="Times New Roman" w:eastAsiaTheme="minorEastAsia" w:hAnsi="Times New Roman" w:cs="Times New Roman"/>
+          <w:sz w:val="24"/>
+          <w:szCs w:val="24"/>
+          <w:highlight w:val="yellow"/>
+        </w:rPr>
+      </w:pPr>
     </w:p>
     <w:sectPr>
       <w:pgSz w:w="12240" w:h="15840"/>
@@ -1017,6 +2662,95 @@
 <file path=word/numbering.xml><?xml version="1.0" encoding="utf-8"?>
 <w:numbering xmlns:wpc="http://schemas.microsoft.com/office/word/2010/wordprocessingCanvas" xmlns:cx="http://schemas.microsoft.com/office/drawing/2014/chartex" xmlns:cx1="http://schemas.microsoft.com/office/drawing/2015/9/8/chartex" xmlns:cx2="http://schemas.microsoft.com/office/drawing/2015/10/21/chartex" xmlns:cx3="http://schemas.microsoft.com/office/drawing/2016/5/9/chartex" xmlns:cx4="http://schemas.microsoft.com/office/drawing/2016/5/10/chartex" xmlns:cx5="http://schemas.microsoft.com/office/drawing/2016/5/11/chartex" xmlns:cx6="http://schemas.microsoft.com/office/drawing/2016/5/12/chartex" xmlns:cx7="http://schemas.microsoft.com/office/drawing/2016/5/13/chartex" xmlns:cx8="http://schemas.microsoft.com/office/drawing/2016/5/14/chartex" xmlns:mc="http://schemas.openxmlformats.org/markup-compatibility/2006" xmlns:aink="http://schemas.microsoft.com/office/drawing/2016/ink" xmlns:am3d="http://schemas.microsoft.com/office/drawing/2017/model3d" xmlns:o="urn:schemas-microsoft-com:office:office" xmlns:r="http://schemas.openxmlformats.org/officeDocument/2006/relationships" xmlns:m="http://schemas.openxmlformats.org/officeDocument/2006/math" xmlns:v="urn:schemas-microsoft-com:vml" xmlns:wp14="http://schemas.microsoft.com/office/word/2010/wordprocessingDrawing" xmlns:wp="http://schemas.openxmlformats.org/drawingml/2006/wordprocessingDrawing" xmlns:w10="urn:schemas-microsoft-com:office:word" xmlns:w="http://schemas.openxmlformats.org/wordprocessingml/2006/main" xmlns:w14="http://schemas.microsoft.com/office/word/2010/wordml" xmlns:w15="http://schemas.microsoft.com/office/word/2012/wordml" xmlns:w16cid="http://schemas.microsoft.com/office/word/2016/wordml/cid" xmlns:w16se="http://schemas.microsoft.com/office/word/2015/wordml/symex" xmlns:wpg="http://schemas.microsoft.com/office/word/2010/wordprocessingGroup" xmlns:wpi="http://schemas.microsoft.com/office/word/2010/wordprocessingInk" xmlns:wne="http://schemas.microsoft.com/office/word/2006/wordml" xmlns:wps="http://schemas.microsoft.com/office/word/2010/wordprocessingShape" mc:Ignorable="w14 w15 w16se w16cid wp14">
   <w:abstractNum w:abstractNumId="0" w15:restartNumberingAfterBreak="0">
+    <w:nsid w:val="56EA0ECE"/>
+    <w:multiLevelType w:val="hybridMultilevel"/>
+    <w:tmpl w:val="68B2CF90"/>
+    <w:lvl w:ilvl="0" w:tplc="0409000F">
+      <w:start w:val="1"/>
+      <w:numFmt w:val="decimal"/>
+      <w:lvlText w:val="%1."/>
+      <w:lvlJc w:val="left"/>
+      <w:pPr>
+        <w:ind w:left="720" w:hanging="360"/>
+      </w:pPr>
+      <w:rPr>
+        <w:rFonts w:hint="default"/>
+      </w:rPr>
+    </w:lvl>
+    <w:lvl w:ilvl="1" w:tplc="04090019">
+      <w:start w:val="1"/>
+      <w:numFmt w:val="lowerLetter"/>
+      <w:lvlText w:val="%2."/>
+      <w:lvlJc w:val="left"/>
+      <w:pPr>
+        <w:ind w:left="1440" w:hanging="360"/>
+      </w:pPr>
+    </w:lvl>
+    <w:lvl w:ilvl="2" w:tplc="0409001B" w:tentative="1">
+      <w:start w:val="1"/>
+      <w:numFmt w:val="lowerRoman"/>
+      <w:lvlText w:val="%3."/>
+      <w:lvlJc w:val="right"/>
+      <w:pPr>
+        <w:ind w:left="2160" w:hanging="180"/>
+      </w:pPr>
+    </w:lvl>
+    <w:lvl w:ilvl="3" w:tplc="0409000F" w:tentative="1">
+      <w:start w:val="1"/>
+      <w:numFmt w:val="decimal"/>
+      <w:lvlText w:val="%4."/>
+      <w:lvlJc w:val="left"/>
+      <w:pPr>
+        <w:ind w:left="2880" w:hanging="360"/>
+      </w:pPr>
+    </w:lvl>
+    <w:lvl w:ilvl="4" w:tplc="04090019" w:tentative="1">
+      <w:start w:val="1"/>
+      <w:numFmt w:val="lowerLetter"/>
+      <w:lvlText w:val="%5."/>
+      <w:lvlJc w:val="left"/>
+      <w:pPr>
+        <w:ind w:left="3600" w:hanging="360"/>
+      </w:pPr>
+    </w:lvl>
+    <w:lvl w:ilvl="5" w:tplc="0409001B" w:tentative="1">
+      <w:start w:val="1"/>
+      <w:numFmt w:val="lowerRoman"/>
+      <w:lvlText w:val="%6."/>
+      <w:lvlJc w:val="right"/>
+      <w:pPr>
+        <w:ind w:left="4320" w:hanging="180"/>
+      </w:pPr>
+    </w:lvl>
+    <w:lvl w:ilvl="6" w:tplc="0409000F" w:tentative="1">
+      <w:start w:val="1"/>
+      <w:numFmt w:val="decimal"/>
+      <w:lvlText w:val="%7."/>
+      <w:lvlJc w:val="left"/>
+      <w:pPr>
+        <w:ind w:left="5040" w:hanging="360"/>
+      </w:pPr>
+    </w:lvl>
+    <w:lvl w:ilvl="7" w:tplc="04090019" w:tentative="1">
+      <w:start w:val="1"/>
+      <w:numFmt w:val="lowerLetter"/>
+      <w:lvlText w:val="%8."/>
+      <w:lvlJc w:val="left"/>
+      <w:pPr>
+        <w:ind w:left="5760" w:hanging="360"/>
+      </w:pPr>
+    </w:lvl>
+    <w:lvl w:ilvl="8" w:tplc="0409001B" w:tentative="1">
+      <w:start w:val="1"/>
+      <w:numFmt w:val="lowerRoman"/>
+      <w:lvlText w:val="%9."/>
+      <w:lvlJc w:val="right"/>
+      <w:pPr>
+        <w:ind w:left="6480" w:hanging="180"/>
+      </w:pPr>
+    </w:lvl>
+  </w:abstractNum>
+  <w:abstractNum w:abstractNumId="1" w15:restartNumberingAfterBreak="0">
     <w:nsid w:val="64892FDF"/>
     <w:multiLevelType w:val="hybridMultilevel"/>
     <w:tmpl w:val="D3F4E696"/>
@@ -1106,6 +2840,9 @@
     </w:lvl>
   </w:abstractNum>
   <w:num w:numId="1">
+    <w:abstractNumId w:val="1"/>
+  </w:num>
+  <w:num w:numId="2">
     <w:abstractNumId w:val="0"/>
   </w:num>
 </w:numbering>
@@ -1865,7 +3602,7 @@
 </file>
 
 <file path=customXml/itemProps1.xml><?xml version="1.0" encoding="utf-8"?>
-<ds:datastoreItem xmlns:ds="http://schemas.openxmlformats.org/officeDocument/2006/customXml" ds:itemID="{30AB0814-0331-430C-AA87-E3FB933D0B96}">
+<ds:datastoreItem xmlns:ds="http://schemas.openxmlformats.org/officeDocument/2006/customXml" ds:itemID="{2DDD46FF-A9C7-4521-8E31-746281CC4289}">
   <ds:schemaRefs>
     <ds:schemaRef ds:uri="http://schemas.openxmlformats.org/officeDocument/2006/bibliography"/>
   </ds:schemaRefs>

</xml_diff>